<commit_message>
o fixed github link
</commit_message>
<xml_diff>
--- a/Demore_HW1_WriteUp.docx
+++ b/Demore_HW1_WriteUp.docx
@@ -74,13 +74,12 @@
         <w:r>
           <w:rPr>
             <w:rStyle w:val="Hyperlink"/>
-            <w:rFonts w:ascii="Times New Roman" w:hAnsi="Times New Roman" w:cs="Times New Roman"/>
-            <w:sz w:val="20"/>
-            <w:szCs w:val="20"/>
           </w:rPr>
-          <w:t>https://github.com/mdemore2/AFIT-CSCE689-HW1-S/tree/0e4bd5d3b6f0733c19654171a2ac68e57df2b0d2</w:t>
+          <w:t>https://github.com/mdemore2/AFIT-CSCE689-HW1-S</w:t>
         </w:r>
       </w:hyperlink>
+      <w:bookmarkStart w:id="0" w:name="_GoBack"/>
+      <w:bookmarkEnd w:id="0"/>
     </w:p>
     <w:p>
       <w:pPr>
@@ -188,7 +187,25 @@
           <w:sz w:val="20"/>
           <w:szCs w:val="20"/>
         </w:rPr>
-        <w:t>My implementation of the client/server application leverages a pure-layered architecture. This architecture fits because all processing is done on the server side and the client simply takes user input. The client makes a downcall to the server and waits for a response.</w:t>
+        <w:t xml:space="preserve">My implementation of the client/server application leverages a pure-layered architecture. This architecture fits because all processing is done on the server side and the client simply takes user input. The client makes a </w:t>
+      </w:r>
+      <w:proofErr w:type="spellStart"/>
+      <w:r>
+        <w:rPr>
+          <w:color w:val="2D3B45"/>
+          <w:sz w:val="20"/>
+          <w:szCs w:val="20"/>
+        </w:rPr>
+        <w:t>downcall</w:t>
+      </w:r>
+      <w:proofErr w:type="spellEnd"/>
+      <w:r>
+        <w:rPr>
+          <w:color w:val="2D3B45"/>
+          <w:sz w:val="20"/>
+          <w:szCs w:val="20"/>
+        </w:rPr>
+        <w:t xml:space="preserve"> to the server and waits for a response.</w:t>
       </w:r>
     </w:p>
     <w:p>
@@ -604,8 +621,6 @@
         </w:rPr>
         <w:t>Distinguish</w:t>
       </w:r>
-      <w:bookmarkStart w:id="0" w:name="_GoBack"/>
-      <w:bookmarkEnd w:id="0"/>
       <w:r>
         <w:rPr>
           <w:color w:val="2D3B45"/>
@@ -1088,6 +1103,18 @@
       <w:u w:val="single"/>
     </w:rPr>
   </w:style>
+  <w:style w:type="character" w:styleId="FollowedHyperlink">
+    <w:name w:val="FollowedHyperlink"/>
+    <w:basedOn w:val="DefaultParagraphFont"/>
+    <w:uiPriority w:val="99"/>
+    <w:semiHidden/>
+    <w:unhideWhenUsed/>
+    <w:rsid w:val="005B1B4A"/>
+    <w:rPr>
+      <w:color w:val="954F72" w:themeColor="followedHyperlink"/>
+      <w:u w:val="single"/>
+    </w:rPr>
+  </w:style>
 </w:styles>
 </file>
 

</xml_diff>